<commit_message>
Updated reference file to incorporate changes to source code style
</commit_message>
<xml_diff>
--- a/reference.docx
+++ b/reference.docx
@@ -7,7 +7,7 @@
       <w:bookmarkEnd w:id="0"/>
     </w:p>
     <w:sectPr>
-      <w:footerReference w:type="default" r:id="rId8"/>
+      <w:footerReference w:type="default" r:id="rId7"/>
       <w:pgSz w:w="12240" w:h="15840"/>
       <w:pgMar w:top="1440" w:right="2880" w:bottom="1440" w:left="2160" w:header="720" w:footer="720" w:gutter="0"/>
       <w:cols w:space="720"/>
@@ -123,9 +123,108 @@
 <file path=word/numbering.xml><?xml version="1.0" encoding="utf-8"?>
 <w:numbering xmlns:wpc="http://schemas.microsoft.com/office/word/2010/wordprocessingCanvas" xmlns:mc="http://schemas.openxmlformats.org/markup-compatibility/2006" xmlns:o="urn:schemas-microsoft-com:office:office" xmlns:r="http://schemas.openxmlformats.org/officeDocument/2006/relationships" xmlns:m="http://schemas.openxmlformats.org/officeDocument/2006/math" xmlns:v="urn:schemas-microsoft-com:vml" xmlns:wp14="http://schemas.microsoft.com/office/word/2010/wordprocessingDrawing" xmlns:wp="http://schemas.openxmlformats.org/drawingml/2006/wordprocessingDrawing" xmlns:w10="urn:schemas-microsoft-com:office:word" xmlns:w="http://schemas.openxmlformats.org/wordprocessingml/2006/main" xmlns:w14="http://schemas.microsoft.com/office/word/2010/wordml" xmlns:w15="http://schemas.microsoft.com/office/word/2012/wordml" xmlns:wpg="http://schemas.microsoft.com/office/word/2010/wordprocessingGroup" xmlns:wpi="http://schemas.microsoft.com/office/word/2010/wordprocessingInk" xmlns:wne="http://schemas.microsoft.com/office/word/2006/wordml" xmlns:wps="http://schemas.microsoft.com/office/word/2010/wordprocessingShape" mc:Ignorable="w14 w15 wp14">
   <w:abstractNum w:abstractNumId="0">
+    <w:nsid w:val="A28726B0"/>
+    <w:multiLevelType w:val="multilevel"/>
+    <w:tmpl w:val="5B124B9E"/>
+    <w:lvl w:ilvl="0">
+      <w:start w:val="1"/>
+      <w:numFmt w:val="decimal"/>
+      <w:lvlText w:val="%1."/>
+      <w:lvlJc w:val="left"/>
+      <w:pPr>
+        <w:tabs>
+          <w:tab w:val="num" w:pos="0"/>
+        </w:tabs>
+        <w:ind w:left="480" w:hanging="480"/>
+      </w:pPr>
+    </w:lvl>
+    <w:lvl w:ilvl="1">
+      <w:start w:val="1"/>
+      <w:numFmt w:val="decimal"/>
+      <w:lvlText w:val="%2."/>
+      <w:lvlJc w:val="left"/>
+      <w:pPr>
+        <w:tabs>
+          <w:tab w:val="num" w:pos="720"/>
+        </w:tabs>
+        <w:ind w:left="1200" w:hanging="480"/>
+      </w:pPr>
+    </w:lvl>
+    <w:lvl w:ilvl="2">
+      <w:start w:val="1"/>
+      <w:numFmt w:val="decimal"/>
+      <w:lvlText w:val="%3."/>
+      <w:lvlJc w:val="left"/>
+      <w:pPr>
+        <w:tabs>
+          <w:tab w:val="num" w:pos="1440"/>
+        </w:tabs>
+        <w:ind w:left="1920" w:hanging="480"/>
+      </w:pPr>
+    </w:lvl>
+    <w:lvl w:ilvl="3">
+      <w:start w:val="1"/>
+      <w:numFmt w:val="decimal"/>
+      <w:lvlText w:val="%4."/>
+      <w:lvlJc w:val="left"/>
+      <w:pPr>
+        <w:tabs>
+          <w:tab w:val="num" w:pos="2160"/>
+        </w:tabs>
+        <w:ind w:left="2640" w:hanging="480"/>
+      </w:pPr>
+    </w:lvl>
+    <w:lvl w:ilvl="4">
+      <w:start w:val="1"/>
+      <w:numFmt w:val="decimal"/>
+      <w:lvlText w:val="%5."/>
+      <w:lvlJc w:val="left"/>
+      <w:pPr>
+        <w:tabs>
+          <w:tab w:val="num" w:pos="2880"/>
+        </w:tabs>
+        <w:ind w:left="3360" w:hanging="480"/>
+      </w:pPr>
+    </w:lvl>
+    <w:lvl w:ilvl="5">
+      <w:start w:val="1"/>
+      <w:numFmt w:val="decimal"/>
+      <w:lvlText w:val="%6."/>
+      <w:lvlJc w:val="left"/>
+      <w:pPr>
+        <w:tabs>
+          <w:tab w:val="num" w:pos="3600"/>
+        </w:tabs>
+        <w:ind w:left="4080" w:hanging="480"/>
+      </w:pPr>
+    </w:lvl>
+    <w:lvl w:ilvl="6">
+      <w:start w:val="1"/>
+      <w:numFmt w:val="decimal"/>
+      <w:lvlText w:val="%7."/>
+      <w:lvlJc w:val="left"/>
+      <w:pPr>
+        <w:tabs>
+          <w:tab w:val="num" w:pos="4320"/>
+        </w:tabs>
+        <w:ind w:left="4800" w:hanging="480"/>
+      </w:pPr>
+    </w:lvl>
+    <w:lvl w:ilvl="7">
+      <w:numFmt w:val="decimal"/>
+      <w:lvlText w:val=""/>
+      <w:lvlJc w:val="left"/>
+    </w:lvl>
+    <w:lvl w:ilvl="8">
+      <w:numFmt w:val="decimal"/>
+      <w:lvlText w:val=""/>
+      <w:lvlJc w:val="left"/>
+    </w:lvl>
+  </w:abstractNum>
+  <w:abstractNum w:abstractNumId="1">
     <w:nsid w:val="FFFFFF7C"/>
     <w:multiLevelType w:val="singleLevel"/>
-    <w:tmpl w:val="584CD5F4"/>
+    <w:tmpl w:val="E7D8F334"/>
     <w:lvl w:ilvl="0">
       <w:start w:val="1"/>
       <w:numFmt w:val="decimal"/>
@@ -139,10 +238,10 @@
       </w:pPr>
     </w:lvl>
   </w:abstractNum>
-  <w:abstractNum w:abstractNumId="1">
+  <w:abstractNum w:abstractNumId="2">
     <w:nsid w:val="FFFFFF7D"/>
     <w:multiLevelType w:val="singleLevel"/>
-    <w:tmpl w:val="728CCFDA"/>
+    <w:tmpl w:val="125EFA82"/>
     <w:lvl w:ilvl="0">
       <w:start w:val="1"/>
       <w:numFmt w:val="decimal"/>
@@ -156,10 +255,10 @@
       </w:pPr>
     </w:lvl>
   </w:abstractNum>
-  <w:abstractNum w:abstractNumId="2">
+  <w:abstractNum w:abstractNumId="3">
     <w:nsid w:val="FFFFFF7E"/>
     <w:multiLevelType w:val="singleLevel"/>
-    <w:tmpl w:val="7A300266"/>
+    <w:tmpl w:val="64FA4D20"/>
     <w:lvl w:ilvl="0">
       <w:start w:val="1"/>
       <w:numFmt w:val="decimal"/>
@@ -173,10 +272,10 @@
       </w:pPr>
     </w:lvl>
   </w:abstractNum>
-  <w:abstractNum w:abstractNumId="3">
+  <w:abstractNum w:abstractNumId="4">
     <w:nsid w:val="FFFFFF7F"/>
     <w:multiLevelType w:val="singleLevel"/>
-    <w:tmpl w:val="3614F43E"/>
+    <w:tmpl w:val="B5D2D38E"/>
     <w:lvl w:ilvl="0">
       <w:start w:val="1"/>
       <w:numFmt w:val="decimal"/>
@@ -190,10 +289,10 @@
       </w:pPr>
     </w:lvl>
   </w:abstractNum>
-  <w:abstractNum w:abstractNumId="4">
+  <w:abstractNum w:abstractNumId="5">
     <w:nsid w:val="FFFFFF80"/>
     <w:multiLevelType w:val="singleLevel"/>
-    <w:tmpl w:val="43903D64"/>
+    <w:tmpl w:val="12EE812C"/>
     <w:lvl w:ilvl="0">
       <w:start w:val="1"/>
       <w:numFmt w:val="bullet"/>
@@ -210,10 +309,10 @@
       </w:rPr>
     </w:lvl>
   </w:abstractNum>
-  <w:abstractNum w:abstractNumId="5">
+  <w:abstractNum w:abstractNumId="6">
     <w:nsid w:val="FFFFFF81"/>
     <w:multiLevelType w:val="singleLevel"/>
-    <w:tmpl w:val="9A206E7E"/>
+    <w:tmpl w:val="08FADF5A"/>
     <w:lvl w:ilvl="0">
       <w:start w:val="1"/>
       <w:numFmt w:val="bullet"/>
@@ -230,7 +329,7 @@
       </w:rPr>
     </w:lvl>
   </w:abstractNum>
-  <w:abstractNum w:abstractNumId="6">
+  <w:abstractNum w:abstractNumId="7">
     <w:nsid w:val="FFFFFF82"/>
     <w:multiLevelType w:val="singleLevel"/>
     <w:tmpl w:val="D8BE9490"/>
@@ -251,7 +350,7 @@
       </w:rPr>
     </w:lvl>
   </w:abstractNum>
-  <w:abstractNum w:abstractNumId="7">
+  <w:abstractNum w:abstractNumId="8">
     <w:nsid w:val="FFFFFF83"/>
     <w:multiLevelType w:val="singleLevel"/>
     <w:tmpl w:val="FFAC13AE"/>
@@ -271,10 +370,10 @@
       </w:rPr>
     </w:lvl>
   </w:abstractNum>
-  <w:abstractNum w:abstractNumId="8">
+  <w:abstractNum w:abstractNumId="9">
     <w:nsid w:val="FFFFFF88"/>
     <w:multiLevelType w:val="singleLevel"/>
-    <w:tmpl w:val="5F3CF218"/>
+    <w:tmpl w:val="B9A22CB2"/>
     <w:lvl w:ilvl="0">
       <w:start w:val="1"/>
       <w:numFmt w:val="decimal"/>
@@ -288,7 +387,7 @@
       </w:pPr>
     </w:lvl>
   </w:abstractNum>
-  <w:abstractNum w:abstractNumId="9">
+  <w:abstractNum w:abstractNumId="10">
     <w:nsid w:val="FFFFFF89"/>
     <w:multiLevelType w:val="singleLevel"/>
     <w:tmpl w:val="56069956"/>
@@ -309,7 +408,7 @@
       </w:rPr>
     </w:lvl>
   </w:abstractNum>
-  <w:abstractNum w:abstractNumId="10">
+  <w:abstractNum w:abstractNumId="11">
     <w:nsid w:val="01887FAA"/>
     <w:multiLevelType w:val="hybridMultilevel"/>
     <w:tmpl w:val="C43824B6"/>
@@ -422,7 +521,7 @@
       </w:rPr>
     </w:lvl>
   </w:abstractNum>
-  <w:abstractNum w:abstractNumId="11">
+  <w:abstractNum w:abstractNumId="12">
     <w:nsid w:val="02315031"/>
     <w:multiLevelType w:val="hybridMultilevel"/>
     <w:tmpl w:val="392229E8"/>
@@ -535,7 +634,7 @@
       </w:rPr>
     </w:lvl>
   </w:abstractNum>
-  <w:abstractNum w:abstractNumId="12">
+  <w:abstractNum w:abstractNumId="13">
     <w:nsid w:val="02941F59"/>
     <w:multiLevelType w:val="hybridMultilevel"/>
     <w:tmpl w:val="899E0C62"/>
@@ -624,7 +723,7 @@
       </w:pPr>
     </w:lvl>
   </w:abstractNum>
-  <w:abstractNum w:abstractNumId="13">
+  <w:abstractNum w:abstractNumId="14">
     <w:nsid w:val="06BA4A8A"/>
     <w:multiLevelType w:val="multilevel"/>
     <w:tmpl w:val="B0BE0990"/>
@@ -773,7 +872,7 @@
       </w:rPr>
     </w:lvl>
   </w:abstractNum>
-  <w:abstractNum w:abstractNumId="14">
+  <w:abstractNum w:abstractNumId="15">
     <w:nsid w:val="07602A3A"/>
     <w:multiLevelType w:val="hybridMultilevel"/>
     <w:tmpl w:val="507C2DD0"/>
@@ -859,7 +958,7 @@
       </w:pPr>
     </w:lvl>
   </w:abstractNum>
-  <w:abstractNum w:abstractNumId="15">
+  <w:abstractNum w:abstractNumId="16">
     <w:nsid w:val="078E0D69"/>
     <w:multiLevelType w:val="hybridMultilevel"/>
     <w:tmpl w:val="D82EDB10"/>
@@ -972,7 +1071,7 @@
       </w:rPr>
     </w:lvl>
   </w:abstractNum>
-  <w:abstractNum w:abstractNumId="16">
+  <w:abstractNum w:abstractNumId="17">
     <w:nsid w:val="07E86A5B"/>
     <w:multiLevelType w:val="hybridMultilevel"/>
     <w:tmpl w:val="0E115BB4"/>
@@ -1024,7 +1123,7 @@
       <w:lvlJc w:val="left"/>
     </w:lvl>
   </w:abstractNum>
-  <w:abstractNum w:abstractNumId="17">
+  <w:abstractNum w:abstractNumId="18">
     <w:nsid w:val="08E56516"/>
     <w:multiLevelType w:val="hybridMultilevel"/>
     <w:tmpl w:val="13E22FDE"/>
@@ -1136,7 +1235,99 @@
       </w:rPr>
     </w:lvl>
   </w:abstractNum>
-  <w:abstractNum w:abstractNumId="18">
+  <w:abstractNum w:abstractNumId="19">
+    <w:nsid w:val="17C6BD0E"/>
+    <w:multiLevelType w:val="multilevel"/>
+    <w:tmpl w:val="3C38A4A0"/>
+    <w:lvl w:ilvl="0">
+      <w:numFmt w:val="bullet"/>
+      <w:lvlText w:val="•"/>
+      <w:lvlJc w:val="left"/>
+      <w:pPr>
+        <w:tabs>
+          <w:tab w:val="num" w:pos="0"/>
+        </w:tabs>
+        <w:ind w:left="480" w:hanging="480"/>
+      </w:pPr>
+    </w:lvl>
+    <w:lvl w:ilvl="1">
+      <w:numFmt w:val="bullet"/>
+      <w:lvlText w:val="–"/>
+      <w:lvlJc w:val="left"/>
+      <w:pPr>
+        <w:tabs>
+          <w:tab w:val="num" w:pos="720"/>
+        </w:tabs>
+        <w:ind w:left="1200" w:hanging="480"/>
+      </w:pPr>
+    </w:lvl>
+    <w:lvl w:ilvl="2">
+      <w:numFmt w:val="bullet"/>
+      <w:lvlText w:val="•"/>
+      <w:lvlJc w:val="left"/>
+      <w:pPr>
+        <w:tabs>
+          <w:tab w:val="num" w:pos="1440"/>
+        </w:tabs>
+        <w:ind w:left="1920" w:hanging="480"/>
+      </w:pPr>
+    </w:lvl>
+    <w:lvl w:ilvl="3">
+      <w:numFmt w:val="bullet"/>
+      <w:lvlText w:val="–"/>
+      <w:lvlJc w:val="left"/>
+      <w:pPr>
+        <w:tabs>
+          <w:tab w:val="num" w:pos="2160"/>
+        </w:tabs>
+        <w:ind w:left="2640" w:hanging="480"/>
+      </w:pPr>
+    </w:lvl>
+    <w:lvl w:ilvl="4">
+      <w:numFmt w:val="bullet"/>
+      <w:lvlText w:val="•"/>
+      <w:lvlJc w:val="left"/>
+      <w:pPr>
+        <w:tabs>
+          <w:tab w:val="num" w:pos="2880"/>
+        </w:tabs>
+        <w:ind w:left="3360" w:hanging="480"/>
+      </w:pPr>
+    </w:lvl>
+    <w:lvl w:ilvl="5">
+      <w:numFmt w:val="bullet"/>
+      <w:lvlText w:val="–"/>
+      <w:lvlJc w:val="left"/>
+      <w:pPr>
+        <w:tabs>
+          <w:tab w:val="num" w:pos="3600"/>
+        </w:tabs>
+        <w:ind w:left="4080" w:hanging="480"/>
+      </w:pPr>
+    </w:lvl>
+    <w:lvl w:ilvl="6">
+      <w:numFmt w:val="bullet"/>
+      <w:lvlText w:val="•"/>
+      <w:lvlJc w:val="left"/>
+      <w:pPr>
+        <w:tabs>
+          <w:tab w:val="num" w:pos="4320"/>
+        </w:tabs>
+        <w:ind w:left="4800" w:hanging="480"/>
+      </w:pPr>
+    </w:lvl>
+    <w:lvl w:ilvl="7">
+      <w:numFmt w:val="decimal"/>
+      <w:lvlText w:val=""/>
+      <w:lvlJc w:val="left"/>
+    </w:lvl>
+    <w:lvl w:ilvl="8">
+      <w:numFmt w:val="decimal"/>
+      <w:lvlText w:val=""/>
+      <w:lvlJc w:val="left"/>
+    </w:lvl>
+  </w:abstractNum>
+  <w:abstractNum w:abstractNumId="20">
     <w:nsid w:val="17F13E6B"/>
     <w:multiLevelType w:val="hybridMultilevel"/>
     <w:tmpl w:val="C286308E"/>
@@ -1249,7 +1440,7 @@
       </w:rPr>
     </w:lvl>
   </w:abstractNum>
-  <w:abstractNum w:abstractNumId="19">
+  <w:abstractNum w:abstractNumId="21">
     <w:nsid w:val="189833E0"/>
     <w:multiLevelType w:val="hybridMultilevel"/>
     <w:tmpl w:val="BE4C0FD0"/>
@@ -1362,7 +1553,7 @@
       </w:rPr>
     </w:lvl>
   </w:abstractNum>
-  <w:abstractNum w:abstractNumId="20">
+  <w:abstractNum w:abstractNumId="22">
     <w:nsid w:val="1F0E0106"/>
     <w:multiLevelType w:val="hybridMultilevel"/>
     <w:tmpl w:val="08A87D5A"/>
@@ -1475,7 +1666,7 @@
       </w:rPr>
     </w:lvl>
   </w:abstractNum>
-  <w:abstractNum w:abstractNumId="21">
+  <w:abstractNum w:abstractNumId="23">
     <w:nsid w:val="2057602F"/>
     <w:multiLevelType w:val="hybridMultilevel"/>
     <w:tmpl w:val="7EEEF892"/>
@@ -1588,7 +1779,7 @@
       </w:rPr>
     </w:lvl>
   </w:abstractNum>
-  <w:abstractNum w:abstractNumId="22">
+  <w:abstractNum w:abstractNumId="24">
     <w:nsid w:val="20D12F6B"/>
     <w:multiLevelType w:val="multilevel"/>
     <w:tmpl w:val="B03A2EEA"/>
@@ -1737,7 +1928,7 @@
       </w:rPr>
     </w:lvl>
   </w:abstractNum>
-  <w:abstractNum w:abstractNumId="23">
+  <w:abstractNum w:abstractNumId="25">
     <w:nsid w:val="25C94277"/>
     <w:multiLevelType w:val="hybridMultilevel"/>
     <w:tmpl w:val="7980C5F6"/>
@@ -1823,7 +2014,7 @@
       </w:pPr>
     </w:lvl>
   </w:abstractNum>
-  <w:abstractNum w:abstractNumId="24">
+  <w:abstractNum w:abstractNumId="26">
     <w:nsid w:val="298D396A"/>
     <w:multiLevelType w:val="hybridMultilevel"/>
     <w:tmpl w:val="5EA6E1BC"/>
@@ -1874,7 +2065,7 @@
       <w:lvlJc w:val="left"/>
     </w:lvl>
   </w:abstractNum>
-  <w:abstractNum w:abstractNumId="25">
+  <w:abstractNum w:abstractNumId="27">
     <w:nsid w:val="2E9C53F0"/>
     <w:multiLevelType w:val="hybridMultilevel"/>
     <w:tmpl w:val="B16038D2"/>
@@ -1986,7 +2177,7 @@
       </w:rPr>
     </w:lvl>
   </w:abstractNum>
-  <w:abstractNum w:abstractNumId="26">
+  <w:abstractNum w:abstractNumId="28">
     <w:nsid w:val="2EBF212F"/>
     <w:multiLevelType w:val="hybridMultilevel"/>
     <w:tmpl w:val="A5D6AD38"/>
@@ -2099,7 +2290,7 @@
       </w:rPr>
     </w:lvl>
   </w:abstractNum>
-  <w:abstractNum w:abstractNumId="27">
+  <w:abstractNum w:abstractNumId="29">
     <w:nsid w:val="339A5D67"/>
     <w:multiLevelType w:val="hybridMultilevel"/>
     <w:tmpl w:val="2E26D1B2"/>
@@ -2212,7 +2403,7 @@
       </w:rPr>
     </w:lvl>
   </w:abstractNum>
-  <w:abstractNum w:abstractNumId="28">
+  <w:abstractNum w:abstractNumId="30">
     <w:nsid w:val="44E30535"/>
     <w:multiLevelType w:val="hybridMultilevel"/>
     <w:tmpl w:val="41560A80"/>
@@ -2301,7 +2492,7 @@
       </w:pPr>
     </w:lvl>
   </w:abstractNum>
-  <w:abstractNum w:abstractNumId="29">
+  <w:abstractNum w:abstractNumId="31">
     <w:nsid w:val="474D15A8"/>
     <w:multiLevelType w:val="hybridMultilevel"/>
     <w:tmpl w:val="FAC05AB2"/>
@@ -2414,7 +2605,7 @@
       </w:rPr>
     </w:lvl>
   </w:abstractNum>
-  <w:abstractNum w:abstractNumId="30">
+  <w:abstractNum w:abstractNumId="32">
     <w:nsid w:val="492A1222"/>
     <w:multiLevelType w:val="hybridMultilevel"/>
     <w:tmpl w:val="E4C88FC6"/>
@@ -2527,7 +2718,7 @@
       </w:rPr>
     </w:lvl>
   </w:abstractNum>
-  <w:abstractNum w:abstractNumId="31">
+  <w:abstractNum w:abstractNumId="33">
     <w:nsid w:val="49CF49E0"/>
     <w:multiLevelType w:val="hybridMultilevel"/>
     <w:tmpl w:val="DB3AF0BE"/>
@@ -2640,7 +2831,7 @@
       </w:rPr>
     </w:lvl>
   </w:abstractNum>
-  <w:abstractNum w:abstractNumId="32">
+  <w:abstractNum w:abstractNumId="34">
     <w:nsid w:val="4E391AEE"/>
     <w:multiLevelType w:val="hybridMultilevel"/>
     <w:tmpl w:val="9FBED7B6"/>
@@ -2726,7 +2917,7 @@
       </w:pPr>
     </w:lvl>
   </w:abstractNum>
-  <w:abstractNum w:abstractNumId="33">
+  <w:abstractNum w:abstractNumId="35">
     <w:nsid w:val="603D5DEE"/>
     <w:multiLevelType w:val="hybridMultilevel"/>
     <w:tmpl w:val="788AC6E6"/>
@@ -2839,7 +3030,7 @@
       </w:rPr>
     </w:lvl>
   </w:abstractNum>
-  <w:abstractNum w:abstractNumId="34">
+  <w:abstractNum w:abstractNumId="36">
     <w:nsid w:val="64D10340"/>
     <w:multiLevelType w:val="hybridMultilevel"/>
     <w:tmpl w:val="86AA93EE"/>
@@ -2951,7 +3142,7 @@
       </w:rPr>
     </w:lvl>
   </w:abstractNum>
-  <w:abstractNum w:abstractNumId="35">
+  <w:abstractNum w:abstractNumId="37">
     <w:nsid w:val="665A469D"/>
     <w:multiLevelType w:val="hybridMultilevel"/>
     <w:tmpl w:val="88AA63A0"/>
@@ -3064,7 +3255,7 @@
       </w:rPr>
     </w:lvl>
   </w:abstractNum>
-  <w:abstractNum w:abstractNumId="36">
+  <w:abstractNum w:abstractNumId="38">
     <w:nsid w:val="66842402"/>
     <w:multiLevelType w:val="hybridMultilevel"/>
     <w:tmpl w:val="E00E3672"/>
@@ -3177,7 +3368,7 @@
       </w:rPr>
     </w:lvl>
   </w:abstractNum>
-  <w:abstractNum w:abstractNumId="37">
+  <w:abstractNum w:abstractNumId="39">
     <w:nsid w:val="686B2CA1"/>
     <w:multiLevelType w:val="hybridMultilevel"/>
     <w:tmpl w:val="92763830"/>
@@ -3290,7 +3481,99 @@
       </w:rPr>
     </w:lvl>
   </w:abstractNum>
-  <w:abstractNum w:abstractNumId="38">
+  <w:abstractNum w:abstractNumId="40">
+    <w:nsid w:val="6A648868"/>
+    <w:multiLevelType w:val="multilevel"/>
+    <w:tmpl w:val="888E3A70"/>
+    <w:lvl w:ilvl="0">
+      <w:numFmt w:val="bullet"/>
+      <w:lvlText w:val=" "/>
+      <w:lvlJc w:val="left"/>
+      <w:pPr>
+        <w:tabs>
+          <w:tab w:val="num" w:pos="0"/>
+        </w:tabs>
+        <w:ind w:left="480" w:hanging="480"/>
+      </w:pPr>
+    </w:lvl>
+    <w:lvl w:ilvl="1">
+      <w:numFmt w:val="bullet"/>
+      <w:lvlText w:val=" "/>
+      <w:lvlJc w:val="left"/>
+      <w:pPr>
+        <w:tabs>
+          <w:tab w:val="num" w:pos="720"/>
+        </w:tabs>
+        <w:ind w:left="1200" w:hanging="480"/>
+      </w:pPr>
+    </w:lvl>
+    <w:lvl w:ilvl="2">
+      <w:numFmt w:val="bullet"/>
+      <w:lvlText w:val=" "/>
+      <w:lvlJc w:val="left"/>
+      <w:pPr>
+        <w:tabs>
+          <w:tab w:val="num" w:pos="1440"/>
+        </w:tabs>
+        <w:ind w:left="1920" w:hanging="480"/>
+      </w:pPr>
+    </w:lvl>
+    <w:lvl w:ilvl="3">
+      <w:numFmt w:val="bullet"/>
+      <w:lvlText w:val=" "/>
+      <w:lvlJc w:val="left"/>
+      <w:pPr>
+        <w:tabs>
+          <w:tab w:val="num" w:pos="2160"/>
+        </w:tabs>
+        <w:ind w:left="2640" w:hanging="480"/>
+      </w:pPr>
+    </w:lvl>
+    <w:lvl w:ilvl="4">
+      <w:numFmt w:val="bullet"/>
+      <w:lvlText w:val=" "/>
+      <w:lvlJc w:val="left"/>
+      <w:pPr>
+        <w:tabs>
+          <w:tab w:val="num" w:pos="2880"/>
+        </w:tabs>
+        <w:ind w:left="3360" w:hanging="480"/>
+      </w:pPr>
+    </w:lvl>
+    <w:lvl w:ilvl="5">
+      <w:numFmt w:val="bullet"/>
+      <w:lvlText w:val=" "/>
+      <w:lvlJc w:val="left"/>
+      <w:pPr>
+        <w:tabs>
+          <w:tab w:val="num" w:pos="3600"/>
+        </w:tabs>
+        <w:ind w:left="4080" w:hanging="480"/>
+      </w:pPr>
+    </w:lvl>
+    <w:lvl w:ilvl="6">
+      <w:numFmt w:val="bullet"/>
+      <w:lvlText w:val=" "/>
+      <w:lvlJc w:val="left"/>
+      <w:pPr>
+        <w:tabs>
+          <w:tab w:val="num" w:pos="4320"/>
+        </w:tabs>
+        <w:ind w:left="4800" w:hanging="480"/>
+      </w:pPr>
+    </w:lvl>
+    <w:lvl w:ilvl="7">
+      <w:numFmt w:val="decimal"/>
+      <w:lvlText w:val=""/>
+      <w:lvlJc w:val="left"/>
+    </w:lvl>
+    <w:lvl w:ilvl="8">
+      <w:numFmt w:val="decimal"/>
+      <w:lvlText w:val=""/>
+      <w:lvlJc w:val="left"/>
+    </w:lvl>
+  </w:abstractNum>
+  <w:abstractNum w:abstractNumId="41">
     <w:nsid w:val="72381A88"/>
     <w:multiLevelType w:val="hybridMultilevel"/>
     <w:tmpl w:val="7DD8296E"/>
@@ -3379,7 +3662,7 @@
       </w:pPr>
     </w:lvl>
   </w:abstractNum>
-  <w:abstractNum w:abstractNumId="39">
+  <w:abstractNum w:abstractNumId="42">
     <w:nsid w:val="724345B1"/>
     <w:multiLevelType w:val="hybridMultilevel"/>
     <w:tmpl w:val="C18A4190"/>
@@ -3492,7 +3775,7 @@
       </w:rPr>
     </w:lvl>
   </w:abstractNum>
-  <w:abstractNum w:abstractNumId="40">
+  <w:abstractNum w:abstractNumId="43">
     <w:nsid w:val="740E082D"/>
     <w:multiLevelType w:val="hybridMultilevel"/>
     <w:tmpl w:val="A524C98E"/>
@@ -3605,7 +3888,7 @@
       </w:rPr>
     </w:lvl>
   </w:abstractNum>
-  <w:abstractNum w:abstractNumId="41">
+  <w:abstractNum w:abstractNumId="44">
     <w:nsid w:val="7B484E53"/>
     <w:multiLevelType w:val="multilevel"/>
     <w:tmpl w:val="AD20209E"/>
@@ -3701,142 +3984,172 @@
     </w:lvl>
   </w:abstractNum>
   <w:num w:numId="1">
+    <w:abstractNumId w:val="14"/>
+  </w:num>
+  <w:num w:numId="2">
+    <w:abstractNumId w:val="24"/>
+  </w:num>
+  <w:num w:numId="3">
+    <w:abstractNumId w:val="44"/>
+  </w:num>
+  <w:num w:numId="4">
+    <w:abstractNumId w:val="11"/>
+  </w:num>
+  <w:num w:numId="5">
+    <w:abstractNumId w:val="36"/>
+  </w:num>
+  <w:num w:numId="6">
+    <w:abstractNumId w:val="42"/>
+  </w:num>
+  <w:num w:numId="7">
+    <w:abstractNumId w:val="18"/>
+  </w:num>
+  <w:num w:numId="8">
+    <w:abstractNumId w:val="12"/>
+  </w:num>
+  <w:num w:numId="9">
+    <w:abstractNumId w:val="20"/>
+  </w:num>
+  <w:num w:numId="10">
+    <w:abstractNumId w:val="26"/>
+  </w:num>
+  <w:num w:numId="11">
+    <w:abstractNumId w:val="41"/>
+  </w:num>
+  <w:num w:numId="12">
+    <w:abstractNumId w:val="15"/>
+  </w:num>
+  <w:num w:numId="13">
+    <w:abstractNumId w:val="30"/>
+  </w:num>
+  <w:num w:numId="14">
+    <w:abstractNumId w:val="33"/>
+  </w:num>
+  <w:num w:numId="15">
+    <w:abstractNumId w:val="32"/>
+  </w:num>
+  <w:num w:numId="16">
+    <w:abstractNumId w:val="44"/>
+  </w:num>
+  <w:num w:numId="17">
+    <w:abstractNumId w:val="10"/>
+  </w:num>
+  <w:num w:numId="18">
+    <w:abstractNumId w:val="8"/>
+  </w:num>
+  <w:num w:numId="19">
+    <w:abstractNumId w:val="7"/>
+  </w:num>
+  <w:num w:numId="20">
+    <w:abstractNumId w:val="25"/>
+  </w:num>
+  <w:num w:numId="21">
+    <w:abstractNumId w:val="27"/>
+  </w:num>
+  <w:num w:numId="22">
+    <w:abstractNumId w:val="37"/>
+  </w:num>
+  <w:num w:numId="23">
+    <w:abstractNumId w:val="21"/>
+  </w:num>
+  <w:num w:numId="24">
+    <w:abstractNumId w:val="6"/>
+  </w:num>
+  <w:num w:numId="25">
+    <w:abstractNumId w:val="5"/>
+  </w:num>
+  <w:num w:numId="26">
+    <w:abstractNumId w:val="9"/>
+  </w:num>
+  <w:num w:numId="27">
+    <w:abstractNumId w:val="4"/>
+  </w:num>
+  <w:num w:numId="28">
+    <w:abstractNumId w:val="3"/>
+  </w:num>
+  <w:num w:numId="29">
+    <w:abstractNumId w:val="2"/>
+  </w:num>
+  <w:num w:numId="30">
+    <w:abstractNumId w:val="1"/>
+  </w:num>
+  <w:num w:numId="31">
+    <w:abstractNumId w:val="16"/>
+  </w:num>
+  <w:num w:numId="32">
+    <w:abstractNumId w:val="31"/>
+  </w:num>
+  <w:num w:numId="33">
+    <w:abstractNumId w:val="39"/>
+  </w:num>
+  <w:num w:numId="34">
+    <w:abstractNumId w:val="43"/>
+  </w:num>
+  <w:num w:numId="35">
+    <w:abstractNumId w:val="44"/>
+  </w:num>
+  <w:num w:numId="36">
+    <w:abstractNumId w:val="44"/>
+  </w:num>
+  <w:num w:numId="37">
+    <w:abstractNumId w:val="44"/>
+  </w:num>
+  <w:num w:numId="38">
+    <w:abstractNumId w:val="28"/>
+  </w:num>
+  <w:num w:numId="39">
+    <w:abstractNumId w:val="17"/>
+  </w:num>
+  <w:num w:numId="40">
+    <w:abstractNumId w:val="23"/>
+  </w:num>
+  <w:num w:numId="41">
+    <w:abstractNumId w:val="29"/>
+  </w:num>
+  <w:num w:numId="42">
+    <w:abstractNumId w:val="38"/>
+  </w:num>
+  <w:num w:numId="43">
+    <w:abstractNumId w:val="35"/>
+  </w:num>
+  <w:num w:numId="44">
+    <w:abstractNumId w:val="34"/>
+  </w:num>
+  <w:num w:numId="45">
     <w:abstractNumId w:val="13"/>
   </w:num>
-  <w:num w:numId="2">
+  <w:num w:numId="46">
     <w:abstractNumId w:val="22"/>
   </w:num>
-  <w:num w:numId="3">
-    <w:abstractNumId w:val="41"/>
-  </w:num>
-  <w:num w:numId="4">
-    <w:abstractNumId w:val="10"/>
-  </w:num>
-  <w:num w:numId="5">
-    <w:abstractNumId w:val="34"/>
-  </w:num>
-  <w:num w:numId="6">
-    <w:abstractNumId w:val="39"/>
-  </w:num>
-  <w:num w:numId="7">
-    <w:abstractNumId w:val="17"/>
-  </w:num>
-  <w:num w:numId="8">
-    <w:abstractNumId w:val="11"/>
-  </w:num>
-  <w:num w:numId="9">
-    <w:abstractNumId w:val="18"/>
-  </w:num>
-  <w:num w:numId="10">
-    <w:abstractNumId w:val="24"/>
-  </w:num>
-  <w:num w:numId="11">
-    <w:abstractNumId w:val="38"/>
-  </w:num>
-  <w:num w:numId="12">
-    <w:abstractNumId w:val="14"/>
-  </w:num>
-  <w:num w:numId="13">
-    <w:abstractNumId w:val="28"/>
-  </w:num>
-  <w:num w:numId="14">
-    <w:abstractNumId w:val="31"/>
-  </w:num>
-  <w:num w:numId="15">
-    <w:abstractNumId w:val="30"/>
-  </w:num>
-  <w:num w:numId="16">
-    <w:abstractNumId w:val="41"/>
-  </w:num>
-  <w:num w:numId="17">
-    <w:abstractNumId w:val="9"/>
-  </w:num>
-  <w:num w:numId="18">
-    <w:abstractNumId w:val="7"/>
-  </w:num>
-  <w:num w:numId="19">
-    <w:abstractNumId w:val="6"/>
-  </w:num>
-  <w:num w:numId="20">
-    <w:abstractNumId w:val="23"/>
-  </w:num>
-  <w:num w:numId="21">
-    <w:abstractNumId w:val="25"/>
-  </w:num>
-  <w:num w:numId="22">
-    <w:abstractNumId w:val="35"/>
-  </w:num>
-  <w:num w:numId="23">
-    <w:abstractNumId w:val="19"/>
-  </w:num>
-  <w:num w:numId="24">
-    <w:abstractNumId w:val="5"/>
-  </w:num>
-  <w:num w:numId="25">
-    <w:abstractNumId w:val="4"/>
-  </w:num>
-  <w:num w:numId="26">
-    <w:abstractNumId w:val="8"/>
-  </w:num>
-  <w:num w:numId="27">
-    <w:abstractNumId w:val="3"/>
-  </w:num>
-  <w:num w:numId="28">
-    <w:abstractNumId w:val="2"/>
-  </w:num>
-  <w:num w:numId="29">
-    <w:abstractNumId w:val="1"/>
-  </w:num>
-  <w:num w:numId="30">
-    <w:abstractNumId w:val="0"/>
-  </w:num>
-  <w:num w:numId="31">
-    <w:abstractNumId w:val="15"/>
-  </w:num>
-  <w:num w:numId="32">
-    <w:abstractNumId w:val="29"/>
-  </w:num>
-  <w:num w:numId="33">
-    <w:abstractNumId w:val="37"/>
-  </w:num>
-  <w:num w:numId="34">
+  <w:num w:numId="47">
     <w:abstractNumId w:val="40"/>
   </w:num>
-  <w:num w:numId="35">
-    <w:abstractNumId w:val="41"/>
+  <w:num w:numId="48">
+    <w:abstractNumId w:val="0"/>
+    <w:lvlOverride w:ilvl="0">
+      <w:startOverride w:val="1"/>
+    </w:lvlOverride>
+    <w:lvlOverride w:ilvl="1">
+      <w:startOverride w:val="1"/>
+    </w:lvlOverride>
+    <w:lvlOverride w:ilvl="2">
+      <w:startOverride w:val="1"/>
+    </w:lvlOverride>
+    <w:lvlOverride w:ilvl="3">
+      <w:startOverride w:val="1"/>
+    </w:lvlOverride>
+    <w:lvlOverride w:ilvl="4">
+      <w:startOverride w:val="1"/>
+    </w:lvlOverride>
+    <w:lvlOverride w:ilvl="5">
+      <w:startOverride w:val="1"/>
+    </w:lvlOverride>
+    <w:lvlOverride w:ilvl="6">
+      <w:startOverride w:val="1"/>
+    </w:lvlOverride>
   </w:num>
-  <w:num w:numId="36">
-    <w:abstractNumId w:val="41"/>
-  </w:num>
-  <w:num w:numId="37">
-    <w:abstractNumId w:val="41"/>
-  </w:num>
-  <w:num w:numId="38">
-    <w:abstractNumId w:val="26"/>
-  </w:num>
-  <w:num w:numId="39">
-    <w:abstractNumId w:val="16"/>
-  </w:num>
-  <w:num w:numId="40">
-    <w:abstractNumId w:val="21"/>
-  </w:num>
-  <w:num w:numId="41">
-    <w:abstractNumId w:val="27"/>
-  </w:num>
-  <w:num w:numId="42">
-    <w:abstractNumId w:val="36"/>
-  </w:num>
-  <w:num w:numId="43">
-    <w:abstractNumId w:val="33"/>
-  </w:num>
-  <w:num w:numId="44">
-    <w:abstractNumId w:val="32"/>
-  </w:num>
-  <w:num w:numId="45">
-    <w:abstractNumId w:val="12"/>
-  </w:num>
-  <w:num w:numId="46">
-    <w:abstractNumId w:val="20"/>
+  <w:num w:numId="49">
+    <w:abstractNumId w:val="19"/>
   </w:num>
 </w:numbering>
 </file>
@@ -5001,6 +5314,121 @@
     </w:rPr>
     <w:tblPr/>
   </w:style>
+  <w:style w:type="paragraph" w:customStyle="1" w:styleId="SourceCode">
+    <w:name w:val="Source Code"/>
+    <w:basedOn w:val="Normal"/>
+    <w:rsid w:val="00A323A0"/>
+    <w:pPr>
+      <w:shd w:val="clear" w:color="auto" w:fill="F8F8F8"/>
+      <w:wordWrap w:val="0"/>
+      <w:ind w:right="-1440"/>
+    </w:pPr>
+    <w:rPr>
+      <w:rFonts w:ascii="Droid Sans Mono" w:hAnsi="Droid Sans Mono"/>
+      <w:sz w:val="20"/>
+    </w:rPr>
+  </w:style>
+  <w:style w:type="character" w:customStyle="1" w:styleId="KeywordTok">
+    <w:name w:val="KeywordTok"/>
+    <w:rPr>
+      <w:b/>
+      <w:color w:val="204A87"/>
+      <w:shd w:val="clear" w:color="auto" w:fill="F8F8F8"/>
+    </w:rPr>
+  </w:style>
+  <w:style w:type="character" w:customStyle="1" w:styleId="DataTypeTok">
+    <w:name w:val="DataTypeTok"/>
+    <w:rPr>
+      <w:color w:val="204A87"/>
+      <w:shd w:val="clear" w:color="auto" w:fill="F8F8F8"/>
+    </w:rPr>
+  </w:style>
+  <w:style w:type="character" w:customStyle="1" w:styleId="DecValTok">
+    <w:name w:val="DecValTok"/>
+    <w:rPr>
+      <w:color w:val="0000CF"/>
+      <w:shd w:val="clear" w:color="auto" w:fill="F8F8F8"/>
+    </w:rPr>
+  </w:style>
+  <w:style w:type="character" w:customStyle="1" w:styleId="BaseNTok">
+    <w:name w:val="BaseNTok"/>
+    <w:rPr>
+      <w:color w:val="0000CF"/>
+      <w:shd w:val="clear" w:color="auto" w:fill="F8F8F8"/>
+    </w:rPr>
+  </w:style>
+  <w:style w:type="character" w:customStyle="1" w:styleId="FloatTok">
+    <w:name w:val="FloatTok"/>
+    <w:rPr>
+      <w:color w:val="0000CF"/>
+      <w:shd w:val="clear" w:color="auto" w:fill="F8F8F8"/>
+    </w:rPr>
+  </w:style>
+  <w:style w:type="character" w:customStyle="1" w:styleId="CharTok">
+    <w:name w:val="CharTok"/>
+    <w:rPr>
+      <w:color w:val="4E9A06"/>
+      <w:shd w:val="clear" w:color="auto" w:fill="F8F8F8"/>
+    </w:rPr>
+  </w:style>
+  <w:style w:type="character" w:customStyle="1" w:styleId="StringTok">
+    <w:name w:val="StringTok"/>
+    <w:rPr>
+      <w:color w:val="4E9A06"/>
+      <w:shd w:val="clear" w:color="auto" w:fill="F8F8F8"/>
+    </w:rPr>
+  </w:style>
+  <w:style w:type="character" w:customStyle="1" w:styleId="CommentTok">
+    <w:name w:val="CommentTok"/>
+    <w:rsid w:val="00864BED"/>
+    <w:rPr>
+      <w:rFonts w:ascii="Droid Sans Mono" w:hAnsi="Droid Sans Mono"/>
+      <w:i/>
+      <w:color w:val="8F5902"/>
+      <w:sz w:val="18"/>
+      <w:shd w:val="clear" w:color="auto" w:fill="F8F8F8"/>
+    </w:rPr>
+  </w:style>
+  <w:style w:type="character" w:customStyle="1" w:styleId="OtherTok">
+    <w:name w:val="OtherTok"/>
+    <w:rPr>
+      <w:color w:val="8F5902"/>
+      <w:shd w:val="clear" w:color="auto" w:fill="F8F8F8"/>
+    </w:rPr>
+  </w:style>
+  <w:style w:type="character" w:customStyle="1" w:styleId="AlertTok">
+    <w:name w:val="AlertTok"/>
+    <w:rPr>
+      <w:color w:val="EF2929"/>
+      <w:shd w:val="clear" w:color="auto" w:fill="F8F8F8"/>
+    </w:rPr>
+  </w:style>
+  <w:style w:type="character" w:customStyle="1" w:styleId="FunctionTok">
+    <w:name w:val="FunctionTok"/>
+    <w:rPr>
+      <w:color w:val="000000"/>
+      <w:shd w:val="clear" w:color="auto" w:fill="F8F8F8"/>
+    </w:rPr>
+  </w:style>
+  <w:style w:type="character" w:customStyle="1" w:styleId="RegionMarkerTok">
+    <w:name w:val="RegionMarkerTok"/>
+    <w:rPr>
+      <w:shd w:val="clear" w:color="auto" w:fill="F8F8F8"/>
+    </w:rPr>
+  </w:style>
+  <w:style w:type="character" w:customStyle="1" w:styleId="ErrorTok">
+    <w:name w:val="ErrorTok"/>
+    <w:rPr>
+      <w:b/>
+      <w:shd w:val="clear" w:color="auto" w:fill="F8F8F8"/>
+    </w:rPr>
+  </w:style>
+  <w:style w:type="character" w:customStyle="1" w:styleId="NormalTok">
+    <w:name w:val="NormalTok"/>
+    <w:rPr>
+      <w:shd w:val="clear" w:color="auto" w:fill="F8F8F8"/>
+    </w:rPr>
+  </w:style>
 </w:styles>
 </file>
 
@@ -5287,16 +5715,4 @@
   <a:objectDefaults/>
   <a:extraClrSchemeLst/>
 </a:theme>
-</file>
-
-<file path=customXml/item1.xml><?xml version="1.0" encoding="utf-8"?>
-<b:Sources xmlns:b="http://schemas.openxmlformats.org/officeDocument/2006/bibliography" xmlns="http://schemas.openxmlformats.org/officeDocument/2006/bibliography" SelectedStyle="\APA.XSL" StyleName="APA"/>
-</file>
-
-<file path=customXml/itemProps1.xml><?xml version="1.0" encoding="utf-8"?>
-<ds:datastoreItem xmlns:ds="http://schemas.openxmlformats.org/officeDocument/2006/customXml" ds:itemID="{13487D19-D83A-4B65-8BE0-0D5BA7D0298B}">
-  <ds:schemaRefs>
-    <ds:schemaRef ds:uri="http://schemas.openxmlformats.org/officeDocument/2006/bibliography"/>
-  </ds:schemaRefs>
-</ds:datastoreItem>
 </file>
</xml_diff>